<commit_message>
matlab 1 zrobione i poprawione
</commit_message>
<xml_diff>
--- a/sprawozdania/Lab12.docx
+++ b/sprawozdania/Lab12.docx
@@ -578,7 +578,7 @@
           <w:lang w:val="pl-PL"/>
         </w:rPr>
         <w:drawing>
-          <wp:anchor distT="0" distB="0" distL="114300" distR="114300" simplePos="0" relativeHeight="251659264" behindDoc="0" locked="0" layoutInCell="1" allowOverlap="1" wp14:anchorId="21BD27BF" wp14:editId="7DD6495C">
+          <wp:anchor distT="0" distB="0" distL="114300" distR="114300" simplePos="0" relativeHeight="251659264" behindDoc="0" locked="0" layoutInCell="1" allowOverlap="1" wp14:anchorId="21BD27BF" wp14:editId="2FB690D9">
             <wp:simplePos x="0" y="0"/>
             <wp:positionH relativeFrom="column">
               <wp:posOffset>0</wp:posOffset>
@@ -1830,7 +1830,37 @@
         <w:rPr>
           <w:lang w:val="pl-PL"/>
         </w:rPr>
-        <w:t xml:space="preserve"> czyli jego pierwsza „górka”. To, że jest to kolumna 51, a nie 50 wynika z tego, że indeksowanie w </w:t>
+        <w:t xml:space="preserve"> czyli </w:t>
+      </w:r>
+      <w:r>
+        <w:rPr>
+          <w:lang w:val="pl-PL"/>
+        </w:rPr>
+        <w:t xml:space="preserve">koniec </w:t>
+      </w:r>
+      <w:r>
+        <w:rPr>
+          <w:lang w:val="pl-PL"/>
+        </w:rPr>
+        <w:t xml:space="preserve">jego </w:t>
+      </w:r>
+      <w:r>
+        <w:rPr>
+          <w:lang w:val="pl-PL"/>
+        </w:rPr>
+        <w:t>pierwsz</w:t>
+      </w:r>
+      <w:r>
+        <w:rPr>
+          <w:lang w:val="pl-PL"/>
+        </w:rPr>
+        <w:t>ej</w:t>
+      </w:r>
+      <w:r>
+        <w:rPr>
+          <w:lang w:val="pl-PL"/>
+        </w:rPr>
+        <w:t xml:space="preserve"> „górka”. To, że jest to kolumna 51, a nie 50 wynika z tego, że indeksowanie w </w:t>
       </w:r>
       <w:proofErr w:type="spellStart"/>
       <w:r>
@@ -1844,7 +1874,19 @@
         <w:rPr>
           <w:lang w:val="pl-PL"/>
         </w:rPr>
-        <w:t xml:space="preserve"> zaczyna się od 1 a nie od 0 jak np. w </w:t>
+        <w:t xml:space="preserve"> zaczyna się od 1 a nie od 0</w:t>
+      </w:r>
+      <w:r>
+        <w:rPr>
+          <w:lang w:val="pl-PL"/>
+        </w:rPr>
+        <w:t>(</w:t>
+      </w:r>
+      <w:r>
+        <w:rPr>
+          <w:lang w:val="pl-PL"/>
+        </w:rPr>
+        <w:t xml:space="preserve">jak np. w </w:t>
       </w:r>
       <w:proofErr w:type="spellStart"/>
       <w:r>
@@ -1858,47 +1900,57 @@
         <w:rPr>
           <w:lang w:val="pl-PL"/>
         </w:rPr>
-        <w:t>. Analogicznie pełny okres sinus przejdzie dla kolumny 101 gdzie wartość też jest równa 0.</w:t>
-      </w:r>
-    </w:p>
-    <w:p>
-      <w:pPr>
-        <w:spacing w:after="0" w:line="240" w:lineRule="auto"/>
-        <w:jc w:val="both"/>
-        <w:rPr>
-          <w:rFonts w:ascii="Menlo" w:eastAsia="Times New Roman" w:hAnsi="Menlo" w:cs="Menlo"/>
-          <w:kern w:val="0"/>
-          <w:sz w:val="20"/>
-          <w:szCs w:val="20"/>
-          <w:lang w:val="pl-PL"/>
-          <w14:ligatures w14:val="none"/>
-        </w:rPr>
-      </w:pPr>
-      <w:proofErr w:type="spellStart"/>
-      <w:r>
-        <w:rPr>
-          <w:rFonts w:ascii="Menlo" w:eastAsia="Times New Roman" w:hAnsi="Menlo" w:cs="Menlo"/>
-          <w:kern w:val="0"/>
-          <w:sz w:val="20"/>
-          <w:szCs w:val="20"/>
-          <w:lang w:val="pl-PL"/>
-          <w14:ligatures w14:val="none"/>
-        </w:rPr>
-        <w:t>clear</w:t>
-      </w:r>
-      <w:proofErr w:type="spellEnd"/>
-      <w:r>
-        <w:rPr>
-          <w:rFonts w:ascii="Menlo" w:eastAsia="Times New Roman" w:hAnsi="Menlo" w:cs="Menlo"/>
-          <w:kern w:val="0"/>
-          <w:sz w:val="20"/>
-          <w:szCs w:val="20"/>
-          <w:lang w:val="pl-PL"/>
-          <w14:ligatures w14:val="none"/>
+        <w:t>)</w:t>
+      </w:r>
+      <w:r>
+        <w:rPr>
+          <w:lang w:val="pl-PL"/>
+        </w:rPr>
+        <w:t xml:space="preserve">. Analogicznie pełny okres sinus przejdzie dla kolumny 101 gdzie wartość też jest równa </w:t>
+      </w:r>
+      <w:proofErr w:type="gramStart"/>
+      <w:r>
+        <w:rPr>
+          <w:lang w:val="pl-PL"/>
+        </w:rPr>
+        <w:t>0</w:t>
+      </w:r>
+      <w:r>
+        <w:rPr>
+          <w:lang w:val="pl-PL"/>
         </w:rPr>
         <w:t xml:space="preserve"> </w:t>
       </w:r>
-      <w:proofErr w:type="spellStart"/>
+      <w:r>
+        <w:rPr>
+          <w:lang w:val="pl-PL"/>
+        </w:rPr>
+        <w:t>.</w:t>
+      </w:r>
+      <w:proofErr w:type="gramEnd"/>
+    </w:p>
+    <w:p>
+      <w:pPr>
+        <w:spacing w:after="0" w:line="240" w:lineRule="auto"/>
+        <w:jc w:val="both"/>
+        <w:rPr>
+          <w:rFonts w:ascii="Menlo" w:eastAsia="Times New Roman" w:hAnsi="Menlo" w:cs="Menlo"/>
+          <w:kern w:val="0"/>
+          <w:sz w:val="20"/>
+          <w:szCs w:val="20"/>
+          <w14:ligatures w14:val="none"/>
+        </w:rPr>
+      </w:pPr>
+      <w:r>
+        <w:rPr>
+          <w:rFonts w:ascii="Menlo" w:eastAsia="Times New Roman" w:hAnsi="Menlo" w:cs="Menlo"/>
+          <w:kern w:val="0"/>
+          <w:sz w:val="20"/>
+          <w:szCs w:val="20"/>
+          <w14:ligatures w14:val="none"/>
+        </w:rPr>
+        <w:t xml:space="preserve">clear </w:t>
+      </w:r>
       <w:r>
         <w:rPr>
           <w:rFonts w:ascii="Menlo" w:eastAsia="Times New Roman" w:hAnsi="Menlo" w:cs="Menlo"/>
@@ -1906,12 +1958,10 @@
           <w:kern w:val="0"/>
           <w:sz w:val="20"/>
           <w:szCs w:val="20"/>
-          <w:lang w:val="pl-PL"/>
           <w14:ligatures w14:val="none"/>
         </w:rPr>
         <w:t>all</w:t>
       </w:r>
-      <w:proofErr w:type="spellEnd"/>
     </w:p>
     <w:p>
       <w:pPr>
@@ -2797,25 +2847,19 @@
           <w14:ligatures w14:val="none"/>
         </w:rPr>
       </w:pPr>
-    </w:p>
-    <w:p>
-      <w:pPr>
-        <w:jc w:val="both"/>
-      </w:pPr>
       <w:r>
         <w:rPr>
           <w:noProof/>
           <w:lang w:val="pl-PL"/>
         </w:rPr>
-        <w:lastRenderedPageBreak/>
         <w:drawing>
-          <wp:anchor distT="0" distB="0" distL="114300" distR="114300" simplePos="0" relativeHeight="251665408" behindDoc="0" locked="0" layoutInCell="1" allowOverlap="1" wp14:anchorId="66C3D22E" wp14:editId="3B800891">
+          <wp:anchor distT="0" distB="0" distL="114300" distR="114300" simplePos="0" relativeHeight="251665408" behindDoc="0" locked="0" layoutInCell="1" allowOverlap="1" wp14:anchorId="66C3D22E" wp14:editId="6FF48D66">
             <wp:simplePos x="0" y="0"/>
             <wp:positionH relativeFrom="column">
-              <wp:posOffset>8753</wp:posOffset>
+              <wp:posOffset>-67945</wp:posOffset>
             </wp:positionH>
             <wp:positionV relativeFrom="page">
-              <wp:posOffset>7000994</wp:posOffset>
+              <wp:posOffset>7137121</wp:posOffset>
             </wp:positionV>
             <wp:extent cx="5951855" cy="2512060"/>
             <wp:effectExtent l="0" t="0" r="4445" b="2540"/>
@@ -2874,14 +2918,15 @@
           <w:noProof/>
           <w:lang w:val="pl-PL"/>
         </w:rPr>
+        <w:lastRenderedPageBreak/>
         <w:drawing>
-          <wp:anchor distT="0" distB="0" distL="114300" distR="114300" simplePos="0" relativeHeight="251667456" behindDoc="0" locked="0" layoutInCell="1" allowOverlap="1" wp14:anchorId="1FECB877" wp14:editId="14B0A0D5">
+          <wp:anchor distT="0" distB="0" distL="114300" distR="114300" simplePos="0" relativeHeight="251667456" behindDoc="0" locked="0" layoutInCell="1" allowOverlap="1" wp14:anchorId="1FECB877" wp14:editId="7651ED00">
             <wp:simplePos x="0" y="0"/>
             <wp:positionH relativeFrom="column">
-              <wp:posOffset>-339</wp:posOffset>
+              <wp:posOffset>-94425</wp:posOffset>
             </wp:positionH>
             <wp:positionV relativeFrom="page">
-              <wp:posOffset>1077061</wp:posOffset>
+              <wp:posOffset>802586</wp:posOffset>
             </wp:positionV>
             <wp:extent cx="5943600" cy="2445385"/>
             <wp:effectExtent l="0" t="0" r="0" b="5715"/>
@@ -2934,11 +2979,17 @@
     <w:p>
       <w:pPr>
         <w:jc w:val="both"/>
+      </w:pPr>
+    </w:p>
+    <w:p>
+      <w:pPr>
+        <w:jc w:val="both"/>
         <w:rPr>
           <w:b/>
           <w:bCs/>
           <w:sz w:val="32"/>
           <w:szCs w:val="32"/>
+          <w:lang w:val="pl-PL"/>
         </w:rPr>
       </w:pPr>
       <w:r>
@@ -2947,6 +2998,7 @@
           <w:bCs/>
           <w:sz w:val="32"/>
           <w:szCs w:val="32"/>
+          <w:lang w:val="pl-PL"/>
         </w:rPr>
         <w:t>Zad.4</w:t>
       </w:r>
@@ -2964,13 +3016,13 @@
           <w:lang w:val="pl-PL"/>
         </w:rPr>
         <w:drawing>
-          <wp:anchor distT="0" distB="0" distL="114300" distR="114300" simplePos="0" relativeHeight="251670528" behindDoc="0" locked="0" layoutInCell="1" allowOverlap="1" wp14:anchorId="2212400D" wp14:editId="0EF00145">
+          <wp:anchor distT="0" distB="0" distL="114300" distR="114300" simplePos="0" relativeHeight="251670528" behindDoc="0" locked="0" layoutInCell="1" allowOverlap="1" wp14:anchorId="2212400D" wp14:editId="5A6D572F">
             <wp:simplePos x="0" y="0"/>
             <wp:positionH relativeFrom="column">
-              <wp:posOffset>-581227</wp:posOffset>
+              <wp:posOffset>1191201</wp:posOffset>
             </wp:positionH>
             <wp:positionV relativeFrom="page">
-              <wp:posOffset>7331924</wp:posOffset>
+              <wp:posOffset>7399976</wp:posOffset>
             </wp:positionV>
             <wp:extent cx="3632835" cy="2247265"/>
             <wp:effectExtent l="0" t="0" r="0" b="635"/>
@@ -3241,34 +3293,28 @@
         <w:rPr>
           <w:lang w:val="pl-PL"/>
         </w:rPr>
-        <w:t xml:space="preserve">w oknie wyświetlającym wykresy </w:t>
-      </w:r>
-      <w:r>
-        <w:rPr>
+        <w:t>w oknie wyświetlającym wykresy zmieniamy się na konkretną figurę.</w:t>
+      </w:r>
+      <w:r>
+        <w:rPr>
+          <w:lang w:val="pl-PL"/>
+        </w:rPr>
+        <w:br/>
+      </w:r>
+    </w:p>
+    <w:p>
+      <w:pPr>
+        <w:jc w:val="both"/>
+        <w:rPr>
+          <w:lang w:val="pl-PL"/>
+        </w:rPr>
+      </w:pPr>
+      <w:r>
+        <w:rPr>
+          <w:noProof/>
           <w:lang w:val="pl-PL"/>
         </w:rPr>
         <w:lastRenderedPageBreak/>
-        <w:t>zmieniamy się na konkretną figurę.</w:t>
-      </w:r>
-      <w:r>
-        <w:rPr>
-          <w:lang w:val="pl-PL"/>
-        </w:rPr>
-        <w:br/>
-      </w:r>
-    </w:p>
-    <w:p>
-      <w:pPr>
-        <w:jc w:val="both"/>
-        <w:rPr>
-          <w:lang w:val="pl-PL"/>
-        </w:rPr>
-      </w:pPr>
-      <w:r>
-        <w:rPr>
-          <w:noProof/>
-          <w:lang w:val="pl-PL"/>
-        </w:rPr>
         <w:drawing>
           <wp:anchor distT="0" distB="0" distL="114300" distR="114300" simplePos="0" relativeHeight="251672576" behindDoc="0" locked="0" layoutInCell="1" allowOverlap="1" wp14:anchorId="5ABB20A3" wp14:editId="6B4047F1">
             <wp:simplePos x="0" y="0"/>
@@ -3586,6 +3632,22 @@
     </w:p>
     <w:p>
       <w:pPr>
+        <w:jc w:val="both"/>
+        <w:rPr>
+          <w:lang w:val="pl-PL"/>
+        </w:rPr>
+      </w:pPr>
+    </w:p>
+    <w:p>
+      <w:pPr>
+        <w:jc w:val="both"/>
+        <w:rPr>
+          <w:lang w:val="pl-PL"/>
+        </w:rPr>
+      </w:pPr>
+    </w:p>
+    <w:p>
+      <w:pPr>
         <w:pBdr>
           <w:bottom w:val="single" w:sz="6" w:space="1" w:color="auto"/>
         </w:pBdr>
@@ -3721,19 +3783,6 @@
           <w14:ligatures w14:val="none"/>
         </w:rPr>
       </w:pPr>
-    </w:p>
-    <w:p>
-      <w:pPr>
-        <w:spacing w:after="0" w:line="240" w:lineRule="auto"/>
-        <w:jc w:val="both"/>
-        <w:rPr>
-          <w:rFonts w:ascii="Menlo" w:eastAsia="Times New Roman" w:hAnsi="Menlo" w:cs="Menlo"/>
-          <w:kern w:val="0"/>
-          <w:sz w:val="20"/>
-          <w:szCs w:val="20"/>
-          <w14:ligatures w14:val="none"/>
-        </w:rPr>
-      </w:pPr>
       <w:r>
         <w:rPr>
           <w:rFonts w:ascii="Menlo" w:eastAsia="Times New Roman" w:hAnsi="Menlo" w:cs="Menlo"/>
@@ -4160,19 +4209,6 @@
         </w:rPr>
         <w:t>[-6 6])</w:t>
       </w:r>
-    </w:p>
-    <w:p>
-      <w:pPr>
-        <w:spacing w:after="0" w:line="240" w:lineRule="auto"/>
-        <w:jc w:val="both"/>
-        <w:rPr>
-          <w:rFonts w:ascii="Menlo" w:eastAsia="Times New Roman" w:hAnsi="Menlo" w:cs="Menlo"/>
-          <w:kern w:val="0"/>
-          <w:sz w:val="20"/>
-          <w:szCs w:val="20"/>
-          <w14:ligatures w14:val="none"/>
-        </w:rPr>
-      </w:pPr>
     </w:p>
     <w:p>
       <w:pPr>
@@ -6096,7 +6132,103 @@
         <w:rPr>
           <w:lang w:val="pl-PL"/>
         </w:rPr>
-        <w:t xml:space="preserve">5) do pliku Figura_nr_5.fig. Następnie w oknie poleceń za pomocą komendy </w:t>
+        <w:t xml:space="preserve">5) do pliku Figura_nr_5.fig. </w:t>
+      </w:r>
+      <w:r>
+        <w:rPr>
+          <w:lang w:val="pl-PL"/>
+        </w:rPr>
+        <w:t>W figurze 1 z</w:t>
+      </w:r>
+      <w:r>
+        <w:rPr>
+          <w:lang w:val="pl-PL"/>
+        </w:rPr>
+        <w:t xml:space="preserve">a pomocą </w:t>
+      </w:r>
+      <w:proofErr w:type="spellStart"/>
+      <w:proofErr w:type="gramStart"/>
+      <w:r>
+        <w:rPr>
+          <w:i/>
+          <w:iCs/>
+          <w:lang w:val="pl-PL"/>
+        </w:rPr>
+        <w:t>ylim</w:t>
+      </w:r>
+      <w:proofErr w:type="spellEnd"/>
+      <w:r>
+        <w:rPr>
+          <w:i/>
+          <w:iCs/>
+          <w:lang w:val="pl-PL"/>
+        </w:rPr>
+        <w:t>(</w:t>
+      </w:r>
+      <w:proofErr w:type="gramEnd"/>
+      <w:r>
+        <w:rPr>
+          <w:i/>
+          <w:iCs/>
+          <w:lang w:val="pl-PL"/>
+        </w:rPr>
+        <w:t>-6 6)</w:t>
+      </w:r>
+      <w:r>
+        <w:rPr>
+          <w:i/>
+          <w:iCs/>
+          <w:lang w:val="pl-PL"/>
+        </w:rPr>
+        <w:t xml:space="preserve"> </w:t>
+      </w:r>
+      <w:r>
+        <w:rPr>
+          <w:lang w:val="pl-PL"/>
+        </w:rPr>
+        <w:t xml:space="preserve">dodatkowo określiłem </w:t>
+      </w:r>
+      <w:r>
+        <w:rPr>
+          <w:lang w:val="pl-PL"/>
+        </w:rPr>
+        <w:t>na</w:t>
+      </w:r>
+      <w:r>
+        <w:rPr>
+          <w:lang w:val="pl-PL"/>
+        </w:rPr>
+        <w:t xml:space="preserve"> jaki</w:t>
+      </w:r>
+      <w:r>
+        <w:rPr>
+          <w:lang w:val="pl-PL"/>
+        </w:rPr>
+        <w:t>m</w:t>
+      </w:r>
+      <w:r>
+        <w:rPr>
+          <w:lang w:val="pl-PL"/>
+        </w:rPr>
+        <w:t xml:space="preserve"> zakresie osi y ma być wyświetlony wykres</w:t>
+      </w:r>
+      <w:r>
+        <w:rPr>
+          <w:lang w:val="pl-PL"/>
+        </w:rPr>
+        <w:t xml:space="preserve"> (wcześniej ekstrema były słabo widoczne)</w:t>
+      </w:r>
+      <w:r>
+        <w:rPr>
+          <w:lang w:val="pl-PL"/>
+        </w:rPr>
+        <w:t xml:space="preserve">. </w:t>
+      </w:r>
+      <w:r>
+        <w:rPr>
+          <w:lang w:val="pl-PL"/>
+        </w:rPr>
+        <w:t xml:space="preserve">Następnie w oknie poleceń za pomocą komendy </w:t>
       </w:r>
       <w:proofErr w:type="spellStart"/>
       <w:proofErr w:type="gramStart"/>
@@ -6244,6 +6376,9 @@
         </mc:AlternateContent>
       </w:r>
       <w:r>
+        <w:rPr>
+          <w:noProof/>
+        </w:rPr>
         <w:drawing>
           <wp:anchor distT="0" distB="0" distL="114300" distR="114300" simplePos="0" relativeHeight="251678720" behindDoc="0" locked="0" layoutInCell="1" allowOverlap="1" wp14:anchorId="3F6B7704" wp14:editId="387F1DF7">
             <wp:simplePos x="0" y="0"/>
@@ -6301,6 +6436,9 @@
         </w:drawing>
       </w:r>
       <w:r>
+        <w:rPr>
+          <w:noProof/>
+        </w:rPr>
         <w:drawing>
           <wp:anchor distT="0" distB="0" distL="114300" distR="114300" simplePos="0" relativeHeight="251676672" behindDoc="0" locked="0" layoutInCell="1" allowOverlap="1" wp14:anchorId="5B0503CD" wp14:editId="0970692A">
             <wp:simplePos x="0" y="0"/>
@@ -6359,6 +6497,7 @@
       </w:r>
       <w:r>
         <w:rPr>
+          <w:noProof/>
           <w:lang w:val="pl-PL"/>
         </w:rPr>
         <w:drawing>
@@ -6419,6 +6558,7 @@
       </w:r>
       <w:r>
         <w:rPr>
+          <w:noProof/>
           <w:lang w:val="pl-PL"/>
         </w:rPr>
         <w:drawing>
@@ -6567,13 +6707,7 @@
                               <w:rPr>
                                 <w:lang w:val="pl-PL"/>
                               </w:rPr>
-                              <w:t xml:space="preserve">Figura nr </w:t>
-                            </w:r>
-                            <w:r>
-                              <w:rPr>
-                                <w:lang w:val="pl-PL"/>
-                              </w:rPr>
-                              <w:t>4</w:t>
+                              <w:t>Figura nr 4</w:t>
                             </w:r>
                           </w:p>
                         </w:txbxContent>
@@ -6605,13 +6739,7 @@
                         <w:rPr>
                           <w:lang w:val="pl-PL"/>
                         </w:rPr>
-                        <w:t xml:space="preserve">Figura nr </w:t>
-                      </w:r>
-                      <w:r>
-                        <w:rPr>
-                          <w:lang w:val="pl-PL"/>
-                        </w:rPr>
-                        <w:t>4</w:t>
+                        <w:t>Figura nr 4</w:t>
                       </w:r>
                     </w:p>
                   </w:txbxContent>
@@ -6627,6 +6755,9 @@
         <w:jc w:val="both"/>
       </w:pPr>
       <w:r>
+        <w:rPr>
+          <w:noProof/>
+        </w:rPr>
         <w:drawing>
           <wp:anchor distT="0" distB="0" distL="114300" distR="114300" simplePos="0" relativeHeight="251681792" behindDoc="0" locked="0" layoutInCell="1" allowOverlap="1" wp14:anchorId="2D590789" wp14:editId="45A607C2">
             <wp:simplePos x="0" y="0"/>
@@ -6739,13 +6870,7 @@
                               <w:rPr>
                                 <w:lang w:val="pl-PL"/>
                               </w:rPr>
-                              <w:t xml:space="preserve">Figura nr </w:t>
-                            </w:r>
-                            <w:r>
-                              <w:rPr>
-                                <w:lang w:val="pl-PL"/>
-                              </w:rPr>
-                              <w:t>5</w:t>
+                              <w:t>Figura nr 5</w:t>
                             </w:r>
                           </w:p>
                         </w:txbxContent>
@@ -6780,13 +6905,7 @@
                         <w:rPr>
                           <w:lang w:val="pl-PL"/>
                         </w:rPr>
-                        <w:t xml:space="preserve">Figura nr </w:t>
-                      </w:r>
-                      <w:r>
-                        <w:rPr>
-                          <w:lang w:val="pl-PL"/>
-                        </w:rPr>
-                        <w:t>5</w:t>
+                        <w:t>Figura nr 5</w:t>
                       </w:r>
                     </w:p>
                   </w:txbxContent>
@@ -6864,13 +6983,7 @@
                               <w:rPr>
                                 <w:lang w:val="pl-PL"/>
                               </w:rPr>
-                              <w:t xml:space="preserve">Figura </w:t>
-                            </w:r>
-                            <w:r>
-                              <w:rPr>
-                                <w:lang w:val="pl-PL"/>
-                              </w:rPr>
-                              <w:t xml:space="preserve">wczytana z pliku </w:t>
+                              <w:t xml:space="preserve">Figura wczytana z pliku </w:t>
                             </w:r>
                           </w:p>
                         </w:txbxContent>
@@ -6908,13 +7021,7 @@
                         <w:rPr>
                           <w:lang w:val="pl-PL"/>
                         </w:rPr>
-                        <w:t xml:space="preserve">Figura </w:t>
-                      </w:r>
-                      <w:r>
-                        <w:rPr>
-                          <w:lang w:val="pl-PL"/>
-                        </w:rPr>
-                        <w:t xml:space="preserve">wczytana z pliku </w:t>
+                        <w:t xml:space="preserve">Figura wczytana z pliku </w:t>
                       </w:r>
                     </w:p>
                   </w:txbxContent>
@@ -6925,6 +7032,9 @@
         </mc:AlternateContent>
       </w:r>
       <w:r>
+        <w:rPr>
+          <w:noProof/>
+        </w:rPr>
         <w:drawing>
           <wp:anchor distT="0" distB="0" distL="114300" distR="114300" simplePos="0" relativeHeight="251684864" behindDoc="0" locked="0" layoutInCell="1" allowOverlap="1" wp14:anchorId="68F96B3A" wp14:editId="207D8488">
             <wp:simplePos x="0" y="0"/>

</xml_diff>

<commit_message>
matlab 1 zrobione i poprawione 2
</commit_message>
<xml_diff>
--- a/sprawozdania/Lab12.docx
+++ b/sprawozdania/Lab12.docx
@@ -578,7 +578,7 @@
           <w:lang w:val="pl-PL"/>
         </w:rPr>
         <w:drawing>
-          <wp:anchor distT="0" distB="0" distL="114300" distR="114300" simplePos="0" relativeHeight="251659264" behindDoc="0" locked="0" layoutInCell="1" allowOverlap="1" wp14:anchorId="21BD27BF" wp14:editId="2FB690D9">
+          <wp:anchor distT="0" distB="0" distL="114300" distR="114300" simplePos="0" relativeHeight="251659264" behindDoc="0" locked="0" layoutInCell="1" allowOverlap="1" wp14:anchorId="21BD27BF" wp14:editId="5C3093D9">
             <wp:simplePos x="0" y="0"/>
             <wp:positionH relativeFrom="column">
               <wp:posOffset>0</wp:posOffset>
@@ -1802,47 +1802,13 @@
         <w:rPr>
           <w:lang w:val="pl-PL"/>
         </w:rPr>
-        <w:t xml:space="preserve">dla kolumny 51 wartość jest równa </w:t>
-      </w:r>
-      <w:proofErr w:type="gramStart"/>
-      <w:r>
-        <w:rPr>
-          <w:lang w:val="pl-PL"/>
-        </w:rPr>
-        <w:t>0 ,</w:t>
-      </w:r>
-      <w:proofErr w:type="gramEnd"/>
-      <w:r>
-        <w:rPr>
-          <w:lang w:val="pl-PL"/>
-        </w:rPr>
-        <w:t xml:space="preserve"> jest to połowa okresu </w:t>
-      </w:r>
-      <w:proofErr w:type="gramStart"/>
-      <w:r>
-        <w:rPr>
-          <w:lang w:val="pl-PL"/>
-        </w:rPr>
-        <w:t>sinusa</w:t>
-      </w:r>
-      <w:proofErr w:type="gramEnd"/>
-      <w:r>
-        <w:rPr>
-          <w:lang w:val="pl-PL"/>
-        </w:rPr>
-        <w:t xml:space="preserve"> czyli </w:t>
-      </w:r>
-      <w:r>
-        <w:rPr>
-          <w:lang w:val="pl-PL"/>
-        </w:rPr>
-        <w:t xml:space="preserve">koniec </w:t>
-      </w:r>
-      <w:r>
-        <w:rPr>
-          <w:lang w:val="pl-PL"/>
-        </w:rPr>
-        <w:t xml:space="preserve">jego </w:t>
+        <w:t xml:space="preserve">dla kolumny 51 wartość jest równa 0 , jest to połowa okresu sinusa czyli </w:t>
+      </w:r>
+      <w:r>
+        <w:rPr>
+          <w:lang w:val="pl-PL"/>
+        </w:rPr>
+        <w:t xml:space="preserve">koniec jego </w:t>
       </w:r>
       <w:r>
         <w:rPr>
@@ -1860,7 +1826,19 @@
         <w:rPr>
           <w:lang w:val="pl-PL"/>
         </w:rPr>
-        <w:t xml:space="preserve"> „górka”. To, że jest to kolumna 51, a nie 50 wynika z tego, że indeksowanie w </w:t>
+        <w:t xml:space="preserve"> „górk</w:t>
+      </w:r>
+      <w:r>
+        <w:rPr>
+          <w:lang w:val="pl-PL"/>
+        </w:rPr>
+        <w:t>i</w:t>
+      </w:r>
+      <w:r>
+        <w:rPr>
+          <w:lang w:val="pl-PL"/>
+        </w:rPr>
+        <w:t xml:space="preserve">”. To, że jest to kolumna 51, a nie 50 wynika z tego, że indeksowanie w </w:t>
       </w:r>
       <w:proofErr w:type="spellStart"/>
       <w:r>
@@ -3505,7 +3483,19 @@
         <w:rPr>
           <w:lang w:val="pl-PL"/>
         </w:rPr>
-        <w:t xml:space="preserve"> gdy w figurze, w której znajduje się już jakiś wykres narysujemy kolejny to pierwszy wykres zostanie zastąpiony. </w:t>
+        <w:t xml:space="preserve"> gdy w figurze, w której znajduje się już jakiś wykres</w:t>
+      </w:r>
+      <w:r>
+        <w:rPr>
+          <w:lang w:val="pl-PL"/>
+        </w:rPr>
+        <w:t xml:space="preserve"> i</w:t>
+      </w:r>
+      <w:r>
+        <w:rPr>
+          <w:lang w:val="pl-PL"/>
+        </w:rPr>
+        <w:t xml:space="preserve"> narysujemy kolejny to pierwszy wykres zostanie zastąpiony. </w:t>
       </w:r>
       <w:r>
         <w:rPr>

</xml_diff>